<commit_message>
Lévy (TP and SE) fitting
</commit_message>
<xml_diff>
--- a/draft/Draft_TiredTermites.docx
+++ b/draft/Draft_TiredTermites.docx
@@ -594,6 +594,48 @@
         <w:rPr>
           <w:rFonts w:ascii="PT Serif" w:eastAsia="PT Serif" w:hAnsi="PT Serif" w:cs="PT Serif"/>
         </w:rPr>
+        <w:t xml:space="preserve">Movement patterns. Diffusiveness is important parameters. </w:t>
+      </w:r>
+      <w:r>
+        <w:rPr>
+          <w:rFonts w:ascii="PT Serif" w:eastAsia="PT Serif" w:hAnsi="PT Serif" w:cs="PT Serif"/>
+        </w:rPr>
+        <w:t xml:space="preserve">Pausing is too. All of them can be obtained using </w:t>
+      </w:r>
+      <w:proofErr w:type="spellStart"/>
+      <w:r>
+        <w:rPr>
+          <w:rFonts w:ascii="PT Serif" w:eastAsia="PT Serif" w:hAnsi="PT Serif" w:cs="PT Serif"/>
+        </w:rPr>
+        <w:t>servosphere</w:t>
+      </w:r>
+      <w:proofErr w:type="spellEnd"/>
+      <w:r>
+        <w:rPr>
+          <w:rFonts w:ascii="PT Serif" w:eastAsia="PT Serif" w:hAnsi="PT Serif" w:cs="PT Serif"/>
+        </w:rPr>
+        <w:t>.</w:t>
+      </w:r>
+    </w:p>
+    <w:p>
+      <w:pPr>
+        <w:spacing w:after="0" w:line="240" w:lineRule="auto"/>
+        <w:rPr>
+          <w:rFonts w:ascii="PT Serif" w:eastAsia="PT Serif" w:hAnsi="PT Serif" w:cs="PT Serif"/>
+        </w:rPr>
+      </w:pPr>
+    </w:p>
+    <w:p>
+      <w:pPr>
+        <w:spacing w:after="0" w:line="240" w:lineRule="auto"/>
+        <w:rPr>
+          <w:rFonts w:ascii="PT Serif" w:eastAsia="PT Serif" w:hAnsi="PT Serif" w:cs="PT Serif"/>
+        </w:rPr>
+      </w:pPr>
+      <w:r>
+        <w:rPr>
+          <w:rFonts w:ascii="PT Serif" w:eastAsia="PT Serif" w:hAnsi="PT Serif" w:cs="PT Serif"/>
+        </w:rPr>
         <w:t xml:space="preserve">In this </w:t>
       </w:r>
       <w:r>
@@ -813,7 +855,25 @@
         <w:rPr>
           <w:rFonts w:ascii="PT Serif" w:eastAsia="PT Serif" w:hAnsi="PT Serif" w:cs="PT Serif"/>
         </w:rPr>
-        <w:t xml:space="preserve">From the trajectories obtained from </w:t>
+        <w:t>Because the sampling rates of da</w:t>
+      </w:r>
+      <w:r>
+        <w:rPr>
+          <w:rFonts w:ascii="PT Serif" w:eastAsia="PT Serif" w:hAnsi="PT Serif" w:cs="PT Serif"/>
+        </w:rPr>
+        <w:t>ta</w:t>
+      </w:r>
+      <w:r>
+        <w:rPr>
+          <w:rFonts w:ascii="PT Serif" w:eastAsia="PT Serif" w:hAnsi="PT Serif" w:cs="PT Serif"/>
+        </w:rPr>
+        <w:t xml:space="preserve"> </w:t>
+      </w:r>
+      <w:r>
+        <w:rPr>
+          <w:rFonts w:ascii="PT Serif" w:eastAsia="PT Serif" w:hAnsi="PT Serif" w:cs="PT Serif"/>
+        </w:rPr>
+        <w:t xml:space="preserve">acquisition was not constant in our </w:t>
       </w:r>
       <w:proofErr w:type="spellStart"/>
       <w:r>
@@ -827,6 +887,122 @@
         <w:rPr>
           <w:rFonts w:ascii="PT Serif" w:eastAsia="PT Serif" w:hAnsi="PT Serif" w:cs="PT Serif"/>
         </w:rPr>
+        <w:t xml:space="preserve">, we </w:t>
+      </w:r>
+      <w:r>
+        <w:rPr>
+          <w:rFonts w:ascii="PT Serif" w:eastAsia="PT Serif" w:hAnsi="PT Serif" w:cs="PT Serif"/>
+        </w:rPr>
+        <w:t>smoothed the coordinates da</w:t>
+      </w:r>
+      <w:r>
+        <w:rPr>
+          <w:rFonts w:ascii="PT Serif" w:eastAsia="PT Serif" w:hAnsi="PT Serif" w:cs="PT Serif"/>
+        </w:rPr>
+        <w:t xml:space="preserve">ta </w:t>
+      </w:r>
+      <w:r>
+        <w:rPr>
+          <w:rFonts w:ascii="PT Serif" w:eastAsia="PT Serif" w:hAnsi="PT Serif" w:cs="PT Serif"/>
+        </w:rPr>
+        <w:t>with median filter (k =5) and</w:t>
+      </w:r>
+      <w:r>
+        <w:rPr>
+          <w:rFonts w:ascii="PT Serif" w:eastAsia="PT Serif" w:hAnsi="PT Serif" w:cs="PT Serif"/>
+        </w:rPr>
+        <w:t xml:space="preserve"> then </w:t>
+      </w:r>
+      <w:r>
+        <w:rPr>
+          <w:rFonts w:ascii="PT Serif" w:eastAsia="PT Serif" w:hAnsi="PT Serif" w:cs="PT Serif"/>
+        </w:rPr>
+        <w:t xml:space="preserve"> </w:t>
+      </w:r>
+      <w:r>
+        <w:rPr>
+          <w:rFonts w:ascii="PT Serif" w:eastAsia="PT Serif" w:hAnsi="PT Serif" w:cs="PT Serif"/>
+        </w:rPr>
+        <w:t>estimated the coordinates every 0.2 second (</w:t>
+      </w:r>
+      <w:r>
+        <w:rPr>
+          <w:rFonts w:ascii="PT Serif" w:eastAsia="PT Serif" w:hAnsi="PT Serif" w:cs="PT Serif"/>
+        </w:rPr>
+        <w:t xml:space="preserve">5Hz) by </w:t>
+      </w:r>
+      <w:r>
+        <w:rPr>
+          <w:rFonts w:ascii="PT Serif" w:eastAsia="PT Serif" w:hAnsi="PT Serif" w:cs="PT Serif"/>
+        </w:rPr>
+        <w:t xml:space="preserve">interpolating them. </w:t>
+      </w:r>
+      <w:r>
+        <w:rPr>
+          <w:rFonts w:ascii="PT Serif" w:eastAsia="PT Serif" w:hAnsi="PT Serif" w:cs="PT Serif"/>
+        </w:rPr>
+        <w:t xml:space="preserve">We </w:t>
+      </w:r>
+      <w:r>
+        <w:rPr>
+          <w:rFonts w:ascii="PT Serif" w:eastAsia="PT Serif" w:hAnsi="PT Serif" w:cs="PT Serif"/>
+        </w:rPr>
+        <w:t>dro</w:t>
+      </w:r>
+      <w:r>
+        <w:rPr>
+          <w:rFonts w:ascii="PT Serif" w:eastAsia="PT Serif" w:hAnsi="PT Serif" w:cs="PT Serif"/>
+        </w:rPr>
+        <w:t>pped data of first five minutes</w:t>
+      </w:r>
+      <w:r>
+        <w:rPr>
+          <w:rFonts w:ascii="PT Serif" w:eastAsia="PT Serif" w:hAnsi="PT Serif" w:cs="PT Serif"/>
+        </w:rPr>
+        <w:t xml:space="preserve"> for further analysis. First, f</w:t>
+      </w:r>
+      <w:r>
+        <w:rPr>
+          <w:rFonts w:ascii="PT Serif" w:eastAsia="PT Serif" w:hAnsi="PT Serif" w:cs="PT Serif"/>
+        </w:rPr>
+        <w:t>rom the trajectories</w:t>
+      </w:r>
+      <w:r>
+        <w:rPr>
+          <w:rFonts w:ascii="PT Serif" w:eastAsia="PT Serif" w:hAnsi="PT Serif" w:cs="PT Serif"/>
+        </w:rPr>
+        <w:t xml:space="preserve"> </w:t>
+      </w:r>
+      <w:r>
+        <w:rPr>
+          <w:rFonts w:ascii="PT Serif" w:eastAsia="PT Serif" w:hAnsi="PT Serif" w:cs="PT Serif"/>
+        </w:rPr>
+        <w:t>obtained from</w:t>
+      </w:r>
+      <w:r>
+        <w:rPr>
+          <w:rFonts w:ascii="PT Serif" w:eastAsia="PT Serif" w:hAnsi="PT Serif" w:cs="PT Serif"/>
+        </w:rPr>
+        <w:t xml:space="preserve"> the</w:t>
+      </w:r>
+      <w:r>
+        <w:rPr>
+          <w:rFonts w:ascii="PT Serif" w:eastAsia="PT Serif" w:hAnsi="PT Serif" w:cs="PT Serif"/>
+        </w:rPr>
+        <w:t xml:space="preserve"> </w:t>
+      </w:r>
+      <w:proofErr w:type="spellStart"/>
+      <w:r>
+        <w:rPr>
+          <w:rFonts w:ascii="PT Serif" w:eastAsia="PT Serif" w:hAnsi="PT Serif" w:cs="PT Serif"/>
+        </w:rPr>
+        <w:t>servosphere</w:t>
+      </w:r>
+      <w:proofErr w:type="spellEnd"/>
+      <w:r>
+        <w:rPr>
+          <w:rFonts w:ascii="PT Serif" w:eastAsia="PT Serif" w:hAnsi="PT Serif" w:cs="PT Serif"/>
+        </w:rPr>
         <w:t>, we calculated the total distances termites walked during 30 minutes. We investigated the effect of time after swarming on walking distracts, using a linear mixed model (LLM) that includes time after swarming, sex, and their interactions as fixed effect, and original colony as random effect (random intercept). The statistical significance of each variable was tested using chi-square test (</w:t>
       </w:r>
       <w:proofErr w:type="spellStart"/>
@@ -849,6 +1025,334 @@
         </w:rPr>
         <w:t>).</w:t>
       </w:r>
+    </w:p>
+    <w:p>
+      <w:pPr>
+        <w:spacing w:after="0" w:line="240" w:lineRule="auto"/>
+        <w:rPr>
+          <w:rFonts w:ascii="MS Mincho" w:hAnsi="MS Mincho" w:cs="MS Mincho"/>
+        </w:rPr>
+      </w:pPr>
+      <w:r>
+        <w:rPr>
+          <w:rFonts w:ascii="MS Mincho" w:hAnsi="MS Mincho" w:cs="MS Mincho"/>
+        </w:rPr>
+        <w:t>Second we</w:t>
+      </w:r>
+      <w:r>
+        <w:rPr>
+          <w:rFonts w:ascii="MS Mincho" w:hAnsi="MS Mincho" w:cs="MS Mincho"/>
+        </w:rPr>
+        <w:t xml:space="preserve"> investigated</w:t>
+      </w:r>
+      <w:r>
+        <w:rPr>
+          <w:rFonts w:ascii="MS Mincho" w:hAnsi="MS Mincho" w:cs="MS Mincho"/>
+        </w:rPr>
+        <w:t xml:space="preserve"> the time development of</w:t>
+      </w:r>
+      <w:r>
+        <w:rPr>
+          <w:rFonts w:ascii="MS Mincho" w:hAnsi="MS Mincho" w:cs="MS Mincho"/>
+        </w:rPr>
+        <w:t xml:space="preserve"> paus</w:t>
+      </w:r>
+      <w:r>
+        <w:rPr>
+          <w:rFonts w:ascii="MS Mincho" w:hAnsi="MS Mincho" w:cs="MS Mincho"/>
+        </w:rPr>
+        <w:t>ing patterns. We obtained the</w:t>
+      </w:r>
+      <w:r>
+        <w:rPr>
+          <w:rFonts w:ascii="MS Mincho" w:hAnsi="MS Mincho" w:cs="MS Mincho"/>
+        </w:rPr>
+        <w:t xml:space="preserve"> moved distance every 0.2 second(step length)</w:t>
+      </w:r>
+      <w:r>
+        <w:rPr>
+          <w:rFonts w:ascii="MS Mincho" w:hAnsi="MS Mincho" w:cs="MS Mincho"/>
+        </w:rPr>
+        <w:t xml:space="preserve">. In </w:t>
+      </w:r>
+      <w:proofErr w:type="spellStart"/>
+      <w:r>
+        <w:rPr>
+          <w:rFonts w:ascii="MS Mincho" w:hAnsi="MS Mincho" w:cs="MS Mincho"/>
+        </w:rPr>
+        <w:t>Reticulitermes</w:t>
+      </w:r>
+      <w:proofErr w:type="spellEnd"/>
+      <w:r>
+        <w:rPr>
+          <w:rFonts w:ascii="MS Mincho" w:hAnsi="MS Mincho" w:cs="MS Mincho"/>
+        </w:rPr>
+        <w:t xml:space="preserve"> </w:t>
+      </w:r>
+      <w:proofErr w:type="spellStart"/>
+      <w:r>
+        <w:rPr>
+          <w:rFonts w:ascii="MS Mincho" w:hAnsi="MS Mincho" w:cs="MS Mincho"/>
+        </w:rPr>
+        <w:t>speratus</w:t>
+      </w:r>
+      <w:proofErr w:type="spellEnd"/>
+      <w:r>
+        <w:rPr>
+          <w:rFonts w:ascii="MS Mincho" w:hAnsi="MS Mincho" w:cs="MS Mincho"/>
+        </w:rPr>
+        <w:t xml:space="preserve">, </w:t>
+      </w:r>
+      <w:r>
+        <w:rPr>
+          <w:rFonts w:ascii="MS Mincho" w:hAnsi="MS Mincho" w:cs="MS Mincho"/>
+        </w:rPr>
+        <w:t>the previous study</w:t>
+      </w:r>
+      <w:r>
+        <w:rPr>
+          <w:rFonts w:ascii="MS Mincho" w:hAnsi="MS Mincho" w:cs="MS Mincho"/>
+        </w:rPr>
+        <w:t xml:space="preserve"> estimated that</w:t>
+      </w:r>
+      <w:r>
+        <w:rPr>
+          <w:rFonts w:ascii="MS Mincho" w:hAnsi="MS Mincho" w:cs="MS Mincho"/>
+        </w:rPr>
+        <w:t xml:space="preserve"> the threshold for</w:t>
+      </w:r>
+      <w:r>
+        <w:rPr>
+          <w:rFonts w:ascii="MS Mincho" w:hAnsi="MS Mincho" w:cs="MS Mincho"/>
+        </w:rPr>
+        <w:t xml:space="preserve"> moving and pausing as 0.7mm</w:t>
+      </w:r>
+      <w:r>
+        <w:rPr>
+          <w:rFonts w:ascii="MS Mincho" w:hAnsi="MS Mincho" w:cs="MS Mincho"/>
+        </w:rPr>
+        <w:t xml:space="preserve"> (</w:t>
+      </w:r>
+      <w:proofErr w:type="spellStart"/>
+      <w:r>
+        <w:rPr>
+          <w:rFonts w:ascii="MS Mincho" w:hAnsi="MS Mincho" w:cs="MS Mincho"/>
+        </w:rPr>
+        <w:t>Mizumoto</w:t>
+      </w:r>
+      <w:proofErr w:type="spellEnd"/>
+      <w:r>
+        <w:rPr>
+          <w:rFonts w:ascii="MS Mincho" w:hAnsi="MS Mincho" w:cs="MS Mincho"/>
+        </w:rPr>
+        <w:t xml:space="preserve"> and </w:t>
+      </w:r>
+      <w:proofErr w:type="spellStart"/>
+      <w:r>
+        <w:rPr>
+          <w:rFonts w:ascii="MS Mincho" w:hAnsi="MS Mincho" w:cs="MS Mincho"/>
+        </w:rPr>
+        <w:t>Dobata</w:t>
+      </w:r>
+      <w:proofErr w:type="spellEnd"/>
+      <w:r>
+        <w:rPr>
+          <w:rFonts w:ascii="MS Mincho" w:hAnsi="MS Mincho" w:cs="MS Mincho"/>
+        </w:rPr>
+        <w:t xml:space="preserve"> 2019); </w:t>
+      </w:r>
+      <w:r>
+        <w:rPr>
+          <w:rFonts w:ascii="MS Mincho" w:hAnsi="MS Mincho" w:cs="MS Mincho"/>
+        </w:rPr>
+        <w:t>termites are regarded as moving if they</w:t>
+      </w:r>
+      <w:r>
+        <w:rPr>
+          <w:rFonts w:ascii="MS Mincho" w:hAnsi="MS Mincho" w:cs="MS Mincho"/>
+        </w:rPr>
+        <w:t xml:space="preserve"> moved more than 0.7mm in 0.2 second</w:t>
+      </w:r>
+      <w:r>
+        <w:rPr>
+          <w:rFonts w:ascii="MS Mincho" w:hAnsi="MS Mincho" w:cs="MS Mincho"/>
+        </w:rPr>
+        <w:t>, while</w:t>
+      </w:r>
+      <w:r>
+        <w:rPr>
+          <w:rFonts w:ascii="MS Mincho" w:hAnsi="MS Mincho" w:cs="MS Mincho"/>
+        </w:rPr>
+        <w:t xml:space="preserve"> they are pausing if less than 0.7mm.</w:t>
+      </w:r>
+      <w:r>
+        <w:rPr>
+          <w:rFonts w:ascii="MS Mincho" w:hAnsi="MS Mincho" w:cs="MS Mincho"/>
+        </w:rPr>
+        <w:t xml:space="preserve"> </w:t>
+      </w:r>
+      <w:r>
+        <w:rPr>
+          <w:rFonts w:ascii="MS Mincho" w:hAnsi="MS Mincho" w:cs="MS Mincho"/>
+        </w:rPr>
+        <w:t xml:space="preserve">With the </w:t>
+      </w:r>
+      <w:r>
+        <w:rPr>
+          <w:rFonts w:ascii="MS Mincho" w:hAnsi="MS Mincho" w:cs="MS Mincho"/>
+        </w:rPr>
+        <w:t>sequence of pause and move behavior, we</w:t>
+      </w:r>
+      <w:r>
+        <w:rPr>
+          <w:rFonts w:ascii="MS Mincho" w:hAnsi="MS Mincho" w:cs="MS Mincho"/>
+        </w:rPr>
+        <w:t xml:space="preserve"> obtained the distribution of</w:t>
+      </w:r>
+      <w:r>
+        <w:rPr>
+          <w:rFonts w:ascii="MS Mincho" w:hAnsi="MS Mincho" w:cs="MS Mincho"/>
+        </w:rPr>
+        <w:t xml:space="preserve"> the duration of pausing. We fit </w:t>
+      </w:r>
+      <w:r>
+        <w:rPr>
+          <w:rFonts w:ascii="MS Mincho" w:hAnsi="MS Mincho" w:cs="MS Mincho"/>
+        </w:rPr>
+        <w:t>truncated Pareto distributions and stretched exponential….</w:t>
+      </w:r>
+    </w:p>
+    <w:p>
+      <w:pPr>
+        <w:spacing w:after="0" w:line="240" w:lineRule="auto"/>
+        <w:rPr>
+          <w:rFonts w:ascii="MS Mincho" w:hAnsi="MS Mincho" w:cs="MS Mincho"/>
+        </w:rPr>
+      </w:pPr>
+      <w:r>
+        <w:rPr>
+          <w:rFonts w:ascii="MS Mincho" w:hAnsi="MS Mincho" w:cs="MS Mincho"/>
+        </w:rPr>
+        <w:t xml:space="preserve"> Third, </w:t>
+      </w:r>
+      <w:r>
+        <w:rPr>
+          <w:rFonts w:ascii="MS Mincho" w:hAnsi="MS Mincho" w:cs="MS Mincho"/>
+        </w:rPr>
+        <w:t>we examined how the diffusive of termite</w:t>
+      </w:r>
+      <w:r>
+        <w:rPr>
+          <w:rFonts w:ascii="MS Mincho" w:hAnsi="MS Mincho" w:cs="MS Mincho"/>
+        </w:rPr>
+        <w:t xml:space="preserve"> movement patterns can change according to searching period.</w:t>
+      </w:r>
+      <w:r>
+        <w:rPr>
+          <w:rFonts w:ascii="MS Mincho" w:hAnsi="MS Mincho" w:cs="MS Mincho"/>
+        </w:rPr>
+        <w:t xml:space="preserve"> We calculated mean squared displacements</w:t>
+      </w:r>
+      <w:r>
+        <w:rPr>
+          <w:rFonts w:ascii="MS Mincho" w:hAnsi="MS Mincho" w:cs="MS Mincho"/>
+        </w:rPr>
+        <w:t xml:space="preserve"> for each of termite movement trajectory. </w:t>
+      </w:r>
+      <w:r>
+        <w:rPr>
+          <w:rFonts w:ascii="MS Mincho" w:hAnsi="MS Mincho" w:cs="MS Mincho"/>
+        </w:rPr>
+        <w:t>….</w:t>
+      </w:r>
+    </w:p>
+    <w:p>
+      <w:pPr>
+        <w:spacing w:after="0" w:line="240" w:lineRule="auto"/>
+        <w:rPr>
+          <w:rFonts w:ascii="MS Mincho" w:hAnsi="MS Mincho" w:cs="MS Mincho"/>
+        </w:rPr>
+      </w:pPr>
+    </w:p>
+    <w:p>
+      <w:pPr>
+        <w:spacing w:after="0" w:line="240" w:lineRule="auto"/>
+        <w:rPr>
+          <w:rFonts w:ascii="MS Mincho" w:hAnsi="MS Mincho" w:cs="MS Mincho"/>
+        </w:rPr>
+      </w:pPr>
+      <w:r>
+        <w:rPr>
+          <w:rFonts w:ascii="MS Mincho" w:hAnsi="MS Mincho" w:cs="MS Mincho"/>
+        </w:rPr>
+        <w:t>Evaluation of searching efficiency</w:t>
+      </w:r>
+    </w:p>
+    <w:p>
+      <w:pPr>
+        <w:spacing w:after="0" w:line="240" w:lineRule="auto"/>
+        <w:rPr>
+          <w:rFonts w:ascii="MS Mincho" w:hAnsi="MS Mincho" w:cs="MS Mincho"/>
+        </w:rPr>
+      </w:pPr>
+      <w:r>
+        <w:rPr>
+          <w:rFonts w:ascii="MS Mincho" w:hAnsi="MS Mincho" w:cs="MS Mincho"/>
+        </w:rPr>
+        <w:t>Because termites moved less distances and less diffusiveness with a lot of pauses, we</w:t>
+      </w:r>
+      <w:r>
+        <w:rPr>
+          <w:rFonts w:ascii="MS Mincho" w:hAnsi="MS Mincho" w:cs="MS Mincho"/>
+        </w:rPr>
+        <w:t xml:space="preserve"> expected that searching efficiency reduced according to extended time of mate search. To quantify the searching</w:t>
+      </w:r>
+      <w:r>
+        <w:rPr>
+          <w:rFonts w:ascii="MS Mincho" w:hAnsi="MS Mincho" w:cs="MS Mincho"/>
+        </w:rPr>
+        <w:t xml:space="preserve"> efficiency, we randomized </w:t>
+      </w:r>
+      <w:r>
+        <w:rPr>
+          <w:rFonts w:ascii="MS Mincho" w:hAnsi="MS Mincho" w:cs="MS Mincho"/>
+        </w:rPr>
+        <w:t>and</w:t>
+      </w:r>
+      <w:r>
+        <w:rPr>
+          <w:rFonts w:ascii="MS Mincho" w:hAnsi="MS Mincho" w:cs="MS Mincho"/>
+        </w:rPr>
+        <w:t xml:space="preserve"> paired the trajectories of </w:t>
+      </w:r>
+      <w:r>
+        <w:rPr>
+          <w:rFonts w:ascii="MS Mincho" w:hAnsi="MS Mincho" w:cs="MS Mincho"/>
+        </w:rPr>
+        <w:t>the observed movements of</w:t>
+      </w:r>
+      <w:r>
+        <w:rPr>
+          <w:rFonts w:ascii="MS Mincho" w:hAnsi="MS Mincho" w:cs="MS Mincho"/>
+        </w:rPr>
+        <w:t xml:space="preserve"> termites in different conditions and </w:t>
+      </w:r>
+    </w:p>
+    <w:p>
+      <w:pPr>
+        <w:spacing w:after="0" w:line="240" w:lineRule="auto"/>
+        <w:rPr>
+          <w:rFonts w:ascii="MS Mincho" w:hAnsi="MS Mincho" w:cs="MS Mincho"/>
+        </w:rPr>
+      </w:pPr>
+    </w:p>
+    <w:p>
+      <w:pPr>
+        <w:spacing w:after="0" w:line="240" w:lineRule="auto"/>
+        <w:rPr>
+          <w:rFonts w:ascii="PT Serif" w:eastAsia="PT Serif" w:hAnsi="PT Serif" w:cs="PT Serif"/>
+        </w:rPr>
+      </w:pPr>
     </w:p>
     <w:p>
       <w:pPr>

</xml_diff>

<commit_message>
reread the ms / incorporate comments
</commit_message>
<xml_diff>
--- a/draft/Draft_TiredTermites.docx
+++ b/draft/Draft_TiredTermites.docx
@@ -289,21 +289,13 @@
         <w:rPr>
           <w:rFonts w:ascii="PT Serif" w:eastAsia="PT Serif" w:hAnsi="PT Serif" w:cs="PT Serif"/>
         </w:rPr>
-        <w:t xml:space="preserve">Department </w:t>
-      </w:r>
-      <w:proofErr w:type="spellStart"/>
-      <w:r>
-        <w:rPr>
-          <w:rFonts w:ascii="PT Serif" w:eastAsia="PT Serif" w:hAnsi="PT Serif" w:cs="PT Serif"/>
-        </w:rPr>
-        <w:t>ofIntelligent</w:t>
-      </w:r>
-      <w:proofErr w:type="spellEnd"/>
-      <w:r>
-        <w:rPr>
-          <w:rFonts w:ascii="PT Serif" w:eastAsia="PT Serif" w:hAnsi="PT Serif" w:cs="PT Serif"/>
-        </w:rPr>
-        <w:t xml:space="preserve"> Systems, Faculty of Computer Science and Engineering, Kyoto Sangyo University, Motoyama, </w:t>
+        <w:t>Faculty of Information Science and Engineering, Kyoto Sangyo University</w:t>
+      </w:r>
+      <w:r>
+        <w:rPr>
+          <w:rFonts w:ascii="PT Serif" w:eastAsia="PT Serif" w:hAnsi="PT Serif" w:cs="PT Serif"/>
+        </w:rPr>
+        <w:t xml:space="preserve">, Motoyama, </w:t>
       </w:r>
       <w:proofErr w:type="spellStart"/>
       <w:r>
@@ -411,22 +403,34 @@
       <w:pPr>
         <w:snapToGrid w:val="0"/>
         <w:spacing w:after="0" w:line="240" w:lineRule="auto"/>
-        <w:rPr>
-          <w:rFonts w:ascii="PT Serif" w:eastAsia="PT Serif" w:hAnsi="PT Serif" w:cs="PT Serif"/>
-        </w:rPr>
-      </w:pPr>
-      <w:r>
-        <w:rPr>
-          <w:rFonts w:ascii="PT Serif" w:eastAsia="PT Serif" w:hAnsi="PT Serif" w:cs="PT Serif"/>
-        </w:rPr>
-        <w:t xml:space="preserve">ORCID, N.M.: </w:t>
+      </w:pPr>
+      <w:r>
+        <w:rPr>
+          <w:rFonts w:ascii="PT Serif" w:eastAsia="PT Serif" w:hAnsi="PT Serif" w:cs="PT Serif"/>
+        </w:rPr>
+        <w:t xml:space="preserve">ORCID, N.M.: 0000-0002-6731-8684; </w:t>
+      </w:r>
+      <w:r>
+        <w:rPr>
+          <w:rFonts w:ascii="PT Serif" w:eastAsia="PT Serif" w:hAnsi="PT Serif" w:cs="PT Serif"/>
+        </w:rPr>
+        <w:t>N.N.:</w:t>
+      </w:r>
+      <w:r>
+        <w:t xml:space="preserve"> </w:t>
       </w:r>
       <w:proofErr w:type="gramStart"/>
       <w:r>
         <w:rPr>
           <w:rFonts w:ascii="PT Serif" w:eastAsia="PT Serif" w:hAnsi="PT Serif" w:cs="PT Serif"/>
         </w:rPr>
-        <w:t>0000-0002-6731-8684;</w:t>
+        <w:t>0000-0001-6501-4313</w:t>
+      </w:r>
+      <w:r>
+        <w:rPr>
+          <w:rFonts w:ascii="PT Serif" w:eastAsia="PT Serif" w:hAnsi="PT Serif" w:cs="PT Serif"/>
+        </w:rPr>
+        <w:t>;</w:t>
       </w:r>
       <w:proofErr w:type="gramEnd"/>
       <w:r>
@@ -498,7 +502,31 @@
         <w:rPr>
           <w:rFonts w:ascii="PT Serif" w:eastAsia="PT Serif" w:hAnsi="PT Serif" w:cs="PT Serif"/>
         </w:rPr>
-        <w:t xml:space="preserve">achieve the optimal random search. </w:t>
+        <w:t xml:space="preserve">achieve the </w:t>
+      </w:r>
+      <w:r>
+        <w:rPr>
+          <w:rFonts w:ascii="PT Serif" w:eastAsia="PT Serif" w:hAnsi="PT Serif" w:cs="PT Serif"/>
+        </w:rPr>
+        <w:t>best</w:t>
+      </w:r>
+      <w:r>
+        <w:rPr>
+          <w:rFonts w:ascii="PT Serif" w:eastAsia="PT Serif" w:hAnsi="PT Serif" w:cs="PT Serif"/>
+        </w:rPr>
+        <w:t xml:space="preserve"> search</w:t>
+      </w:r>
+      <w:r>
+        <w:rPr>
+          <w:rFonts w:ascii="PT Serif" w:eastAsia="PT Serif" w:hAnsi="PT Serif" w:cs="PT Serif"/>
+        </w:rPr>
+        <w:t xml:space="preserve"> strategy</w:t>
+      </w:r>
+      <w:r>
+        <w:rPr>
+          <w:rFonts w:ascii="PT Serif" w:eastAsia="PT Serif" w:hAnsi="PT Serif" w:cs="PT Serif"/>
+        </w:rPr>
+        <w:t xml:space="preserve">. </w:t>
       </w:r>
       <w:r>
         <w:rPr>
@@ -662,7 +690,31 @@
         <w:rPr>
           <w:rFonts w:ascii="PT Serif" w:eastAsia="PT Serif" w:hAnsi="PT Serif" w:cs="PT Serif"/>
         </w:rPr>
-        <w:t xml:space="preserve"> reduced movement diffusiveness decreased the searching efficiency. Also, termites with prolonged search periods had lower colony foundation success and fewer offspring. Thus, mate search imposes doubled costs on termites. Finally, we found that termites with an extended mate search reduced the selectivity of mating partners, where males immediately paired with any encountering females. Thus, termites dramatically changed their mate search behavior depending on their physiological conditions. </w:t>
+        <w:t xml:space="preserve"> reduced movement diffusiveness decreased the searching efficiency. Also, prolonged search periods </w:t>
+      </w:r>
+      <w:r>
+        <w:rPr>
+          <w:rFonts w:ascii="PT Serif" w:eastAsia="PT Serif" w:hAnsi="PT Serif" w:cs="PT Serif"/>
+        </w:rPr>
+        <w:t>reduced</w:t>
+      </w:r>
+      <w:r>
+        <w:rPr>
+          <w:rFonts w:ascii="PT Serif" w:eastAsia="PT Serif" w:hAnsi="PT Serif" w:cs="PT Serif"/>
+        </w:rPr>
+        <w:t xml:space="preserve"> colony foundation success and </w:t>
+      </w:r>
+      <w:r>
+        <w:rPr>
+          <w:rFonts w:ascii="PT Serif" w:eastAsia="PT Serif" w:hAnsi="PT Serif" w:cs="PT Serif"/>
+        </w:rPr>
+        <w:t>the number of</w:t>
+      </w:r>
+      <w:r>
+        <w:rPr>
+          <w:rFonts w:ascii="PT Serif" w:eastAsia="PT Serif" w:hAnsi="PT Serif" w:cs="PT Serif"/>
+        </w:rPr>
+        <w:t xml:space="preserve"> offspring. Thus, mate search imposes doubled costs on termites. Finally, we found that termites with an extended mate search reduced the selectivity of mating partners, where males immediately paired with any encountering females. Thus, termites dramatically changed their mate search behavior depending on their physiological conditions. </w:t>
       </w:r>
       <w:r>
         <w:rPr>
@@ -987,170 +1039,170 @@
         <w:rPr>
           <w:rFonts w:ascii="PT Serif" w:eastAsia="PT Serif" w:hAnsi="PT Serif" w:cs="PT Serif"/>
         </w:rPr>
-        <w:t xml:space="preserve">how searchers </w:t>
-      </w:r>
-      <w:r>
-        <w:rPr>
-          <w:rFonts w:ascii="PT Serif" w:eastAsia="PT Serif" w:hAnsi="PT Serif" w:cs="PT Serif"/>
+        <w:t xml:space="preserve">how searchers change their movement patterns </w:t>
+      </w:r>
+      <w:r>
+        <w:rPr>
+          <w:rFonts w:ascii="PT Serif" w:eastAsia="PT Serif" w:hAnsi="PT Serif" w:cs="PT Serif"/>
+        </w:rPr>
+        <w:t xml:space="preserve">across differential searching </w:t>
+      </w:r>
+      <w:r>
+        <w:rPr>
+          <w:rFonts w:ascii="PT Serif" w:eastAsia="PT Serif" w:hAnsi="PT Serif" w:cs="PT Serif"/>
+        </w:rPr>
+        <w:t xml:space="preserve">environments </w:t>
+      </w:r>
+      <w:r>
+        <w:rPr>
+          <w:rFonts w:ascii="PT Serif" w:eastAsia="PT Serif" w:hAnsi="PT Serif" w:cs="PT Serif"/>
+        </w:rPr>
+        <w:fldChar w:fldCharType="begin"/>
+      </w:r>
+      <w:r>
+        <w:rPr>
+          <w:rFonts w:ascii="PT Serif" w:eastAsia="PT Serif" w:hAnsi="PT Serif" w:cs="PT Serif"/>
+        </w:rPr>
+        <w:instrText xml:space="preserve"> ADDIN ZOTERO_ITEM CSL_CITATION {"citationID":"xvGyYLWF","properties":{"formattedCitation":"(Bartumeus et al., 2003; Humphries et al., 2010; Mizumoto and Dobata, 2019; Reijers et al., 2021; Weimerskirch et al., 2007)","plainCitation":"(Bartumeus et al., 2003; Humphries et al., 2010; Mizumoto and Dobata, 2019; Reijers et al., 2021; Weimerskirch et al., 2007)","noteIndex":0},"citationItems":[{"id":3038,"uris":["http://zotero.org/users/9949769/items/LCHRMXZI"],"itemData":{"id":3038,"type":"article-journal","abstract":"The searching trajectories of different animals can be described with a broad class of flight length (I-j) distributions with P(I-j) = l(i)(-mu). Theoretical studies have shown that changes in these distributions (i.e., different mu values) are key to optimizing the long-term encounter statistics under certain searcher-resource scenarios. In particular, they predict the advantage of Levy searching (mu approximate to 2) over Brownian motion (mu greater than or equal to 3) for low-prey-density scenarios. Here, we present experimental evidence of predicted optimal changes in the flight-time distribution of a predator's walk in response to gradual density changes of its moving prey. Flight times of the dinoflagellate Oxyrrhis marina switched from an exponential to an inverse square power-law distribution when the prey (Rhodomonas sp.) decreased in abundance. Concomitantly, amplitude and frequency of the short-term helical path increased. The specific biological mechanisms involved in these searching behavioral changes are discussed. We suggest that, in a three-dimensional environment, a stronger helical component combined with a Levy walk searching strategy enhances predator's encounter rates. Our results support the idea of universality of the statistical laws in optimal searching processes despite variations in the biological details of the organisms.","container-title":"Proceedings of the National Academy of Sciences of the United States of America","DOI":"10.1073/pnas.2137243100","ISSN":"0027-8424","issue":"22","note":"PMID: 14566048\npublisher: National Academy of Sciences\nISBN: 0027-8424","page":"12771-12775","title":"Helical Levy walks: Adjusting searching statistics to resource availability in microzooplankton","volume":"100","author":[{"family":"Bartumeus","given":"Frederic"},{"family":"Peters","given":"Francesc"},{"family":"Pueyo","given":"Salvador"},{"family":"Marrase","given":"C."},{"family":"Catalan","given":"Jordi"}],"issued":{"date-parts":[["2003",10,28]]}}},{"id":880,"uris":["http://zotero.org/users/9949769/items/LWEVI762"],"itemData":{"id":880,"type":"article-journal","container-title":"Nature","DOI":"10.1038/nature09116","ISSN":"0028-0836","issue":"7301","note":"publisher: Nature Publishing Group","page":"1066-1069","title":"Environmental context explains Lévy and Brownian movement patterns of marine predators","volume":"465","author":[{"family":"Humphries","given":"Nicolas E."},{"family":"Queiroz","given":"Nuno"},{"family":"Dyer","given":"Jennifer R. M."},{"family":"Pade","given":"Nicolas G."},{"family":"Musyl","given":"Michael K."},{"family":"Schaefer","given":"Kurt M."},{"family":"Fuller","given":"Daniel W."},{"family":"Brunnschweiler","given":"Juerg M."},{"family":"Doyle","given":"Thomas K."},{"family":"Houghton","given":"Jonathan D. R."},{"family":"Hays","given":"Graeme C."},{"family":"Jones","given":"Catherine S."},{"family":"Noble","given":"Leslie R."},{"family":"Wearmouth","given":"Victoria J."},{"family":"Southall","given":"Emily J."},{"family":"Sims","given":"David W."}],"issued":{"date-parts":[["2010"]]}}},{"id":3748,"uris":["http://zotero.org/users/9949769/items/8NTY2R6I"],"itemData":{"id":3748,"type":"article-journal","abstract":"How should females and males move to search for partners whose exact location is unknown? Theory predicts that the answer depends on what they know about where targets can be found, raising the question of how actual animals update their mate search patterns to increase encounter probability when conditions change. Here, we show that termites adaptively alternate between sexually monomorphic and dimorphic movements during mate search. When the location of potential mates was completely unpredictable, both sexes moved in straight lines to explore widely. In contrast, when the stray partner was at least nearby, males moved while females paused. Data-based simulations confirmed that these movements increase the rate of successful encounters. The context-dependent switch of search modes is a key to enhance random encounters.","container-title":"Science Advances","DOI":"10.1126/sciadv.aau6108","ISSN":"2375-2548","issue":"6","license":"All rights reserved","note":"publisher: American Association for the Advancement of Science","page":"eaau6108","title":"Adaptive switch to sexually dimorphic movements by partner-seeking termites","volume":"5","author":[{"family":"Mizumoto","given":"Nobuaki"},{"family":"Dobata","given":"Shigeto"}],"issued":{"date-parts":[["2019",6,1]]}}},{"id":20411,"uris":["http://zotero.org/users/9949769/items/UMPF6ZA2"],"itemData":{"id":20411,"type":"article-journal","abstract":"Abstract\n            In biogeomorphic landscapes, plant traits can steer landscape development through plant</w:instrText>
+      </w:r>
+      <w:r>
+        <w:rPr>
+          <w:rFonts w:ascii="Cambria Math" w:eastAsia="PT Serif" w:hAnsi="Cambria Math" w:cs="Cambria Math"/>
+        </w:rPr>
+        <w:instrText>‐</w:instrText>
+      </w:r>
+      <w:r>
+        <w:rPr>
+          <w:rFonts w:ascii="PT Serif" w:eastAsia="PT Serif" w:hAnsi="PT Serif" w:cs="PT Serif"/>
+        </w:rPr>
+        <w:instrText>mediated feedback interactions. Interspecific differences in clonal expansion strategy can therefore lead to the emergence of different landscape organisations. Yet, whether landscape</w:instrText>
+      </w:r>
+      <w:r>
+        <w:rPr>
+          <w:rFonts w:ascii="Cambria Math" w:eastAsia="PT Serif" w:hAnsi="Cambria Math" w:cs="Cambria Math"/>
+        </w:rPr>
+        <w:instrText>‐</w:instrText>
+      </w:r>
+      <w:r>
+        <w:rPr>
+          <w:rFonts w:ascii="PT Serif" w:eastAsia="PT Serif" w:hAnsi="PT Serif" w:cs="PT Serif"/>
+        </w:rPr>
+        <w:instrText>forming plants adopt different clonal expansion strategies depending on their physical environment remains to be tested. Here, we use a field survey and a complementary mesocosm approach to investigate whether sediment deposition affects the clonal expansion strategy employed by dune</w:instrText>
+      </w:r>
+      <w:r>
+        <w:rPr>
+          <w:rFonts w:ascii="Cambria Math" w:eastAsia="PT Serif" w:hAnsi="Cambria Math" w:cs="Cambria Math"/>
+        </w:rPr>
+        <w:instrText>‐</w:instrText>
+      </w:r>
+      <w:r>
+        <w:rPr>
+          <w:rFonts w:ascii="PT Serif" w:eastAsia="PT Serif" w:hAnsi="PT Serif" w:cs="PT Serif"/>
+        </w:rPr>
+        <w:instrText>building marram grass individuals. Our results reveal a consistent shift in expansion pattern from more clumped, Brownian</w:instrText>
+      </w:r>
+      <w:r>
+        <w:rPr>
+          <w:rFonts w:ascii="Cambria Math" w:eastAsia="PT Serif" w:hAnsi="Cambria Math" w:cs="Cambria Math"/>
+        </w:rPr>
+        <w:instrText>‐</w:instrText>
+      </w:r>
+      <w:r>
+        <w:rPr>
+          <w:rFonts w:ascii="PT Serif" w:eastAsia="PT Serif" w:hAnsi="PT Serif" w:cs="PT Serif"/>
+        </w:rPr>
+        <w:instrText>like, movement in sediment</w:instrText>
+      </w:r>
+      <w:r>
+        <w:rPr>
+          <w:rFonts w:ascii="Cambria Math" w:eastAsia="PT Serif" w:hAnsi="Cambria Math" w:cs="Cambria Math"/>
+        </w:rPr>
+        <w:instrText>‐</w:instrText>
+      </w:r>
+      <w:r>
+        <w:rPr>
+          <w:rFonts w:ascii="PT Serif" w:eastAsia="PT Serif" w:hAnsi="PT Serif" w:cs="PT Serif"/>
+        </w:rPr>
+        <w:instrText>poor conditions, to patchier, Lévy</w:instrText>
+      </w:r>
+      <w:r>
+        <w:rPr>
+          <w:rFonts w:ascii="Cambria Math" w:eastAsia="PT Serif" w:hAnsi="Cambria Math" w:cs="Cambria Math"/>
+        </w:rPr>
+        <w:instrText>‐</w:instrText>
+      </w:r>
+      <w:r>
+        <w:rPr>
+          <w:rFonts w:ascii="PT Serif" w:eastAsia="PT Serif" w:hAnsi="PT Serif" w:cs="PT Serif"/>
+        </w:rPr>
+        <w:instrText>like, movement under high sediment supply rates. Additional model simulations illustrate that the sediment</w:instrText>
+      </w:r>
+      <w:r>
+        <w:rPr>
+          <w:rFonts w:ascii="Cambria Math" w:eastAsia="PT Serif" w:hAnsi="Cambria Math" w:cs="Cambria Math"/>
+        </w:rPr>
+        <w:instrText>‐</w:instrText>
+      </w:r>
+      <w:r>
+        <w:rPr>
+          <w:rFonts w:ascii="PT Serif" w:eastAsia="PT Serif" w:hAnsi="PT Serif" w:cs="PT Serif"/>
+        </w:rPr>
+        <w:instrText>dependent shift in movement strategies induces a shift in optimisation of the cost–benefit relation between landscape engineering (i.e. dune formation) and expansion. Plasticity in expansion strategy may therefore allow landscape</w:instrText>
+      </w:r>
+      <w:r>
+        <w:rPr>
+          <w:rFonts w:ascii="Cambria Math" w:eastAsia="PT Serif" w:hAnsi="Cambria Math" w:cs="Cambria Math"/>
+        </w:rPr>
+        <w:instrText>‐</w:instrText>
+      </w:r>
+      <w:r>
+        <w:rPr>
+          <w:rFonts w:ascii="PT Serif" w:eastAsia="PT Serif" w:hAnsi="PT Serif" w:cs="PT Serif"/>
+        </w:rPr>
+        <w:instrText>forming plants to optimise their engineering ability depending on their physical landscape.","container-title":"Ecology Letters","DOI":"10.1111/ele.13638","ISSN":"1461-023X, 1461-0248","issue":"2","journalAbbreviation":"Ecology Letters","language":"en","page":"258-268","source":"DOI.org (Crossref)","title":"Sediment availability provokes a shift from Brownian to Lévy</w:instrText>
+      </w:r>
+      <w:r>
+        <w:rPr>
+          <w:rFonts w:ascii="Cambria Math" w:eastAsia="PT Serif" w:hAnsi="Cambria Math" w:cs="Cambria Math"/>
+        </w:rPr>
+        <w:instrText>‐</w:instrText>
+      </w:r>
+      <w:r>
+        <w:rPr>
+          <w:rFonts w:ascii="PT Serif" w:eastAsia="PT Serif" w:hAnsi="PT Serif" w:cs="PT Serif"/>
+        </w:rPr>
+        <w:instrText>like clonal expansion in a dune building grass","volume":"24","author":[{"family":"Reijers","given":"Valérie C."},{"family":"Hoeks","given":"Selwyn"},{"family":"Van Belzen","given":"Jim"},{"family":"Siteur","given":"Koen"},{"family":"De Rond","given":"Anne J. A."},{"family":"Van De Ven","given":"Clea N."},{"family":"Lammers","given":"Carlijn"},{"family":"Van De Koppel","given":"Johan"},{"family":"Van Der Heide","given":"Tjisse"}],"editor":[{"family":"(Jeb) Byers","given":"James"}],"issued":{"date-parts":[["2021",2]]}}},{"id":2702,"uris":["http://zotero.org/users/9949769/items/9RPXKFXQ"],"itemData":{"id":2702,"type":"article-journal","abstract":"In a patchy environment, predators are expected to increase turning rate and start an area-restricted search (ARS) when prey have been encountered, but few empirical data exist for large predators. By using GPS loggers with devices measuring prey capture, we studied how a marine predator adjusts foraging movements at various scales in relation to prey capture. Wandering albatrosses use two tactics, sit and wait and foraging in flight, the former tactic being three times less efficient than the latter. During flight foraging, birds caught large isolated prey and used ARS at scales varying from 5 to 90 km, with large-scale ARS being used only by young animals. Birds did not show strong responses to prey capture at a large scale, few ARS events occurred after prey capture, and birds did not have high rates of prey capture in ARS. Only at small scales did birds increase sinuosity after prey captures for a limited time period, and this occurred only after they had caught a large prey item within an ARS zone. When this species searches over a large scale, the most effective search rule was to follow a nearly straight path. ARS may be used to restrict search to a particular environment where prey capture is more predictable and profitable.","container-title":"The American Naturalist","DOI":"10.1086/522059","ISSN":"0003-0147","issue":"5","note":"PMID: 17926295\npublisher: The University of Chicago Press\nISBN: 1700542486","page":"734-743","title":"Does prey capture induce area</w:instrText>
+      </w:r>
+      <w:r>
+        <w:rPr>
+          <w:rFonts w:ascii="Cambria Math" w:eastAsia="PT Serif" w:hAnsi="Cambria Math" w:cs="Cambria Math"/>
+        </w:rPr>
+        <w:instrText>‐</w:instrText>
+      </w:r>
+      <w:r>
+        <w:rPr>
+          <w:rFonts w:ascii="PT Serif" w:eastAsia="PT Serif" w:hAnsi="PT Serif" w:cs="PT Serif"/>
+        </w:rPr>
+        <w:instrText xml:space="preserve">restricted search? A fine-scale study using GPS in a marine predator, the wandering albatross","volume":"170","author":[{"family":"Weimerskirch","given":"Henri"},{"family":"Pinaud","given":"David"},{"family":"Pawlowski","given":"Frédéric"},{"family":"Bost","given":"Charles-André"}],"issued":{"date-parts":[["2007",11,17]]}}}],"schema":"https://github.com/citation-style-language/schema/raw/master/csl-citation.json"} </w:instrText>
+      </w:r>
+      <w:r>
+        <w:rPr>
+          <w:rFonts w:ascii="PT Serif" w:eastAsia="PT Serif" w:hAnsi="PT Serif" w:cs="PT Serif"/>
+        </w:rPr>
+        <w:fldChar w:fldCharType="separate"/>
+      </w:r>
+      <w:r>
+        <w:rPr>
+          <w:rFonts w:ascii="PT Serif" w:hAnsi="PT Serif"/>
+        </w:rPr>
+        <w:t xml:space="preserve">(Bartumeus et al., 2003; </w:t>
+      </w:r>
+      <w:r>
+        <w:rPr>
+          <w:rFonts w:ascii="PT Serif" w:hAnsi="PT Serif"/>
         </w:rPr>
         <w:lastRenderedPageBreak/>
-        <w:t xml:space="preserve">change their movement patterns </w:t>
-      </w:r>
-      <w:r>
-        <w:rPr>
-          <w:rFonts w:ascii="PT Serif" w:eastAsia="PT Serif" w:hAnsi="PT Serif" w:cs="PT Serif"/>
-        </w:rPr>
-        <w:t xml:space="preserve">across differential searching </w:t>
-      </w:r>
-      <w:r>
-        <w:rPr>
-          <w:rFonts w:ascii="PT Serif" w:eastAsia="PT Serif" w:hAnsi="PT Serif" w:cs="PT Serif"/>
-        </w:rPr>
-        <w:t xml:space="preserve">environments </w:t>
-      </w:r>
-      <w:r>
-        <w:rPr>
-          <w:rFonts w:ascii="PT Serif" w:eastAsia="PT Serif" w:hAnsi="PT Serif" w:cs="PT Serif"/>
-        </w:rPr>
-        <w:fldChar w:fldCharType="begin"/>
-      </w:r>
-      <w:r>
-        <w:rPr>
-          <w:rFonts w:ascii="PT Serif" w:eastAsia="PT Serif" w:hAnsi="PT Serif" w:cs="PT Serif"/>
-        </w:rPr>
-        <w:instrText xml:space="preserve"> ADDIN ZOTERO_ITEM CSL_CITATION {"citationID":"xvGyYLWF","properties":{"formattedCitation":"(Bartumeus et al., 2003; Humphries et al., 2010; Mizumoto and Dobata, 2019; Reijers et al., 2021; Weimerskirch et al., 2007)","plainCitation":"(Bartumeus et al., 2003; Humphries et al., 2010; Mizumoto and Dobata, 2019; Reijers et al., 2021; Weimerskirch et al., 2007)","noteIndex":0},"citationItems":[{"id":3038,"uris":["http://zotero.org/users/9949769/items/LCHRMXZI"],"itemData":{"id":3038,"type":"article-journal","abstract":"The searching trajectories of different animals can be described with a broad class of flight length (I-j) distributions with P(I-j) = l(i)(-mu). Theoretical studies have shown that changes in these distributions (i.e., different mu values) are key to optimizing the long-term encounter statistics under certain searcher-resource scenarios. In particular, they predict the advantage of Levy searching (mu approximate to 2) over Brownian motion (mu greater than or equal to 3) for low-prey-density scenarios. Here, we present experimental evidence of predicted optimal changes in the flight-time distribution of a predator's walk in response to gradual density changes of its moving prey. Flight times of the dinoflagellate Oxyrrhis marina switched from an exponential to an inverse square power-law distribution when the prey (Rhodomonas sp.) decreased in abundance. Concomitantly, amplitude and frequency of the short-term helical path increased. The specific biological mechanisms involved in these searching behavioral changes are discussed. We suggest that, in a three-dimensional environment, a stronger helical component combined with a Levy walk searching strategy enhances predator's encounter rates. Our results support the idea of universality of the statistical laws in optimal searching processes despite variations in the biological details of the organisms.","container-title":"Proceedings of the National Academy of Sciences of the United States of America","DOI":"10.1073/pnas.2137243100","ISSN":"0027-8424","issue":"22","note":"PMID: 14566048\npublisher: National Academy of Sciences\nISBN: 0027-8424","page":"12771-12775","title":"Helical Levy walks: Adjusting searching statistics to resource availability in microzooplankton","volume":"100","author":[{"family":"Bartumeus","given":"Frederic"},{"family":"Peters","given":"Francesc"},{"family":"Pueyo","given":"Salvador"},{"family":"Marrase","given":"C."},{"family":"Catalan","given":"Jordi"}],"issued":{"date-parts":[["2003",10,28]]}}},{"id":880,"uris":["http://zotero.org/users/9949769/items/LWEVI762"],"itemData":{"id":880,"type":"article-journal","container-title":"Nature","DOI":"10.1038/nature09116","ISSN":"0028-0836","issue":"7301","note":"publisher: Nature Publishing Group","page":"1066-1069","title":"Environmental context explains Lévy and Brownian movement patterns of marine predators","volume":"465","author":[{"family":"Humphries","given":"Nicolas E."},{"family":"Queiroz","given":"Nuno"},{"family":"Dyer","given":"Jennifer R. M."},{"family":"Pade","given":"Nicolas G."},{"family":"Musyl","given":"Michael K."},{"family":"Schaefer","given":"Kurt M."},{"family":"Fuller","given":"Daniel W."},{"family":"Brunnschweiler","given":"Juerg M."},{"family":"Doyle","given":"Thomas K."},{"family":"Houghton","given":"Jonathan D. R."},{"family":"Hays","given":"Graeme C."},{"family":"Jones","given":"Catherine S."},{"family":"Noble","given":"Leslie R."},{"family":"Wearmouth","given":"Victoria J."},{"family":"Southall","given":"Emily J."},{"family":"Sims","given":"David W."}],"issued":{"date-parts":[["2010"]]}}},{"id":3748,"uris":["http://zotero.org/users/9949769/items/8NTY2R6I"],"itemData":{"id":3748,"type":"article-journal","abstract":"How should females and males move to search for partners whose exact location is unknown? Theory predicts that the answer depends on what they know about where targets can be found, raising the question of how actual animals update their mate search patterns to increase encounter probability when conditions change. Here, we show that termites adaptively alternate between sexually monomorphic and dimorphic movements during mate search. When the location of potential mates was completely unpredictable, both sexes moved in straight lines to explore widely. In contrast, when the stray partner was at least nearby, males moved while females paused. Data-based simulations confirmed that these movements increase the rate of successful encounters. The context-dependent switch of search modes is a key to enhance random encounters.","container-title":"Science Advances","DOI":"10.1126/sciadv.aau6108","ISSN":"2375-2548","issue":"6","license":"All rights reserved","note":"publisher: American Association for the Advancement of Science","page":"eaau6108","title":"Adaptive switch to sexually dimorphic movements by partner-seeking termites","volume":"5","author":[{"family":"Mizumoto","given":"Nobuaki"},{"family":"Dobata","given":"Shigeto"}],"issued":{"date-parts":[["2019",6,1]]}}},{"id":20411,"uris":["http://zotero.org/users/9949769/items/UMPF6ZA2"],"itemData":{"id":20411,"type":"article-journal","abstract":"Abstract\n            In biogeomorphic landscapes, plant traits can steer landscape development through plant</w:instrText>
-      </w:r>
-      <w:r>
-        <w:rPr>
-          <w:rFonts w:ascii="Cambria Math" w:eastAsia="PT Serif" w:hAnsi="Cambria Math" w:cs="Cambria Math"/>
-        </w:rPr>
-        <w:instrText>‐</w:instrText>
-      </w:r>
-      <w:r>
-        <w:rPr>
-          <w:rFonts w:ascii="PT Serif" w:eastAsia="PT Serif" w:hAnsi="PT Serif" w:cs="PT Serif"/>
-        </w:rPr>
-        <w:instrText>mediated feedback interactions. Interspecific differences in clonal expansion strategy can therefore lead to the emergence of different landscape organisations. Yet, whether landscape</w:instrText>
-      </w:r>
-      <w:r>
-        <w:rPr>
-          <w:rFonts w:ascii="Cambria Math" w:eastAsia="PT Serif" w:hAnsi="Cambria Math" w:cs="Cambria Math"/>
-        </w:rPr>
-        <w:instrText>‐</w:instrText>
-      </w:r>
-      <w:r>
-        <w:rPr>
-          <w:rFonts w:ascii="PT Serif" w:eastAsia="PT Serif" w:hAnsi="PT Serif" w:cs="PT Serif"/>
-        </w:rPr>
-        <w:instrText>forming plants adopt different clonal expansion strategies depending on their physical environment remains to be tested. Here, we use a field survey and a complementary mesocosm approach to investigate whether sediment deposition affects the clonal expansion strategy employed by dune</w:instrText>
-      </w:r>
-      <w:r>
-        <w:rPr>
-          <w:rFonts w:ascii="Cambria Math" w:eastAsia="PT Serif" w:hAnsi="Cambria Math" w:cs="Cambria Math"/>
-        </w:rPr>
-        <w:instrText>‐</w:instrText>
-      </w:r>
-      <w:r>
-        <w:rPr>
-          <w:rFonts w:ascii="PT Serif" w:eastAsia="PT Serif" w:hAnsi="PT Serif" w:cs="PT Serif"/>
-        </w:rPr>
-        <w:instrText>building marram grass individuals. Our results reveal a consistent shift in expansion pattern from more clumped, Brownian</w:instrText>
-      </w:r>
-      <w:r>
-        <w:rPr>
-          <w:rFonts w:ascii="Cambria Math" w:eastAsia="PT Serif" w:hAnsi="Cambria Math" w:cs="Cambria Math"/>
-        </w:rPr>
-        <w:instrText>‐</w:instrText>
-      </w:r>
-      <w:r>
-        <w:rPr>
-          <w:rFonts w:ascii="PT Serif" w:eastAsia="PT Serif" w:hAnsi="PT Serif" w:cs="PT Serif"/>
-        </w:rPr>
-        <w:instrText>like, movement in sediment</w:instrText>
-      </w:r>
-      <w:r>
-        <w:rPr>
-          <w:rFonts w:ascii="Cambria Math" w:eastAsia="PT Serif" w:hAnsi="Cambria Math" w:cs="Cambria Math"/>
-        </w:rPr>
-        <w:instrText>‐</w:instrText>
-      </w:r>
-      <w:r>
-        <w:rPr>
-          <w:rFonts w:ascii="PT Serif" w:eastAsia="PT Serif" w:hAnsi="PT Serif" w:cs="PT Serif"/>
-        </w:rPr>
-        <w:instrText>poor conditions, to patchier, Lévy</w:instrText>
-      </w:r>
-      <w:r>
-        <w:rPr>
-          <w:rFonts w:ascii="Cambria Math" w:eastAsia="PT Serif" w:hAnsi="Cambria Math" w:cs="Cambria Math"/>
-        </w:rPr>
-        <w:instrText>‐</w:instrText>
-      </w:r>
-      <w:r>
-        <w:rPr>
-          <w:rFonts w:ascii="PT Serif" w:eastAsia="PT Serif" w:hAnsi="PT Serif" w:cs="PT Serif"/>
-        </w:rPr>
-        <w:instrText>like, movement under high sediment supply rates. Additional model simulations illustrate that the sediment</w:instrText>
-      </w:r>
-      <w:r>
-        <w:rPr>
-          <w:rFonts w:ascii="Cambria Math" w:eastAsia="PT Serif" w:hAnsi="Cambria Math" w:cs="Cambria Math"/>
-        </w:rPr>
-        <w:instrText>‐</w:instrText>
-      </w:r>
-      <w:r>
-        <w:rPr>
-          <w:rFonts w:ascii="PT Serif" w:eastAsia="PT Serif" w:hAnsi="PT Serif" w:cs="PT Serif"/>
-        </w:rPr>
-        <w:instrText>dependent shift in movement strategies induces a shift in optimisation of the cost–benefit relation between landscape engineering (i.e. dune formation) and expansion. Plasticity in expansion strategy may therefore allow landscape</w:instrText>
-      </w:r>
-      <w:r>
-        <w:rPr>
-          <w:rFonts w:ascii="Cambria Math" w:eastAsia="PT Serif" w:hAnsi="Cambria Math" w:cs="Cambria Math"/>
-        </w:rPr>
-        <w:instrText>‐</w:instrText>
-      </w:r>
-      <w:r>
-        <w:rPr>
-          <w:rFonts w:ascii="PT Serif" w:eastAsia="PT Serif" w:hAnsi="PT Serif" w:cs="PT Serif"/>
-        </w:rPr>
-        <w:instrText>forming plants to optimise their engineering ability depending on their physical landscape.","container-title":"Ecology Letters","DOI":"10.1111/ele.13638","ISSN":"1461-023X, 1461-0248","issue":"2","journalAbbreviation":"Ecology Letters","language":"en","page":"258-268","source":"DOI.org (Crossref)","title":"Sediment availability provokes a shift from Brownian to Lévy</w:instrText>
-      </w:r>
-      <w:r>
-        <w:rPr>
-          <w:rFonts w:ascii="Cambria Math" w:eastAsia="PT Serif" w:hAnsi="Cambria Math" w:cs="Cambria Math"/>
-        </w:rPr>
-        <w:instrText>‐</w:instrText>
-      </w:r>
-      <w:r>
-        <w:rPr>
-          <w:rFonts w:ascii="PT Serif" w:eastAsia="PT Serif" w:hAnsi="PT Serif" w:cs="PT Serif"/>
-        </w:rPr>
-        <w:instrText>like clonal expansion in a dune building grass","volume":"24","author":[{"family":"Reijers","given":"Valérie C."},{"family":"Hoeks","given":"Selwyn"},{"family":"Van Belzen","given":"Jim"},{"family":"Siteur","given":"Koen"},{"family":"De Rond","given":"Anne J. A."},{"family":"Van De Ven","given":"Clea N."},{"family":"Lammers","given":"Carlijn"},{"family":"Van De Koppel","given":"Johan"},{"family":"Van Der Heide","given":"Tjisse"}],"editor":[{"family":"(Jeb) Byers","given":"James"}],"issued":{"date-parts":[["2021",2]]}}},{"id":2702,"uris":["http://zotero.org/users/9949769/items/9RPXKFXQ"],"itemData":{"id":2702,"type":"article-journal","abstract":"In a patchy environment, predators are expected to increase turning rate and start an area-restricted search (ARS) when prey have been encountered, but few empirical data exist for large predators. By using GPS loggers with devices measuring prey capture, we studied how a marine predator adjusts foraging movements at various scales in relation to prey capture. Wandering albatrosses use two tactics, sit and wait and foraging in flight, the former tactic being three times less efficient than the latter. During flight foraging, birds caught large isolated prey and used ARS at scales varying from 5 to 90 km, with large-scale ARS being used only by young animals. Birds did not show strong responses to prey capture at a large scale, few ARS events occurred after prey capture, and birds did not have high rates of prey capture in ARS. Only at small scales did birds increase sinuosity after prey captures for a limited time period, and this occurred only after they had caught a large prey item within an ARS zone. When this species searches over a large scale, the most effective search rule was to follow a nearly straight path. ARS may be used to restrict search to a particular environment where prey capture is more predictable and profitable.","container-title":"The American Naturalist","DOI":"10.1086/522059","ISSN":"0003-0147","issue":"5","note":"PMID: 17926295\npublisher: The University of Chicago Press\nISBN: 1700542486","page":"734-743","title":"Does prey capture induce area</w:instrText>
-      </w:r>
-      <w:r>
-        <w:rPr>
-          <w:rFonts w:ascii="Cambria Math" w:eastAsia="PT Serif" w:hAnsi="Cambria Math" w:cs="Cambria Math"/>
-        </w:rPr>
-        <w:instrText>‐</w:instrText>
-      </w:r>
-      <w:r>
-        <w:rPr>
-          <w:rFonts w:ascii="PT Serif" w:eastAsia="PT Serif" w:hAnsi="PT Serif" w:cs="PT Serif"/>
-        </w:rPr>
-        <w:instrText xml:space="preserve">restricted search? A fine-scale study using GPS in a marine predator, the wandering albatross","volume":"170","author":[{"family":"Weimerskirch","given":"Henri"},{"family":"Pinaud","given":"David"},{"family":"Pawlowski","given":"Frédéric"},{"family":"Bost","given":"Charles-André"}],"issued":{"date-parts":[["2007",11,17]]}}}],"schema":"https://github.com/citation-style-language/schema/raw/master/csl-citation.json"} </w:instrText>
-      </w:r>
-      <w:r>
-        <w:rPr>
-          <w:rFonts w:ascii="PT Serif" w:eastAsia="PT Serif" w:hAnsi="PT Serif" w:cs="PT Serif"/>
-        </w:rPr>
-        <w:fldChar w:fldCharType="separate"/>
-      </w:r>
-      <w:r>
-        <w:rPr>
-          <w:rFonts w:ascii="PT Serif" w:hAnsi="PT Serif"/>
-        </w:rPr>
-        <w:t>(Bartumeus et al., 2003; Humphries et al., 2010; Mizumoto and Dobata, 2019; Reijers et al., 2021; Weimerskirch et al., 2007)</w:t>
+        <w:t>Humphries et al., 2010; Mizumoto and Dobata, 2019; Reijers et al., 2021; Weimerskirch et al., 2007)</w:t>
       </w:r>
       <w:r>
         <w:rPr>
@@ -1515,7 +1567,25 @@
         <w:rPr>
           <w:rFonts w:ascii="PT Serif" w:eastAsia="PT Serif" w:hAnsi="PT Serif" w:cs="PT Serif"/>
         </w:rPr>
-        <w:t>because mating events are sequential in random mate search</w:t>
+        <w:t xml:space="preserve">because </w:t>
+      </w:r>
+      <w:r>
+        <w:rPr>
+          <w:rFonts w:ascii="PT Serif" w:eastAsia="PT Serif" w:hAnsi="PT Serif" w:cs="PT Serif"/>
+        </w:rPr>
+        <w:t xml:space="preserve">of the </w:t>
+      </w:r>
+      <w:r>
+        <w:rPr>
+          <w:rFonts w:ascii="PT Serif" w:eastAsia="PT Serif" w:hAnsi="PT Serif" w:cs="PT Serif"/>
+        </w:rPr>
+        <w:t>sequential mat</w:t>
+      </w:r>
+      <w:r>
+        <w:rPr>
+          <w:rFonts w:ascii="PT Serif" w:eastAsia="PT Serif" w:hAnsi="PT Serif" w:cs="PT Serif"/>
+        </w:rPr>
+        <w:t>ing encounters</w:t>
       </w:r>
       <w:r>
         <w:rPr>
@@ -2468,7 +2538,19 @@
         <w:rPr>
           <w:rFonts w:ascii="PT Serif" w:eastAsia="PT Serif" w:hAnsi="PT Serif" w:cs="PT Serif"/>
         </w:rPr>
-        <w:t xml:space="preserve"> in termites with female-led tandems</w:t>
+        <w:t xml:space="preserve"> in termite</w:t>
+      </w:r>
+      <w:r>
+        <w:rPr>
+          <w:rFonts w:ascii="PT Serif" w:eastAsia="PT Serif" w:hAnsi="PT Serif" w:cs="PT Serif"/>
+        </w:rPr>
+        <w:t xml:space="preserve"> species</w:t>
+      </w:r>
+      <w:r>
+        <w:rPr>
+          <w:rFonts w:ascii="PT Serif" w:eastAsia="PT Serif" w:hAnsi="PT Serif" w:cs="PT Serif"/>
+        </w:rPr>
+        <w:t xml:space="preserve"> with female-led tandems</w:t>
       </w:r>
       <w:r>
         <w:rPr>
@@ -2607,52 +2689,52 @@
         <w:rPr>
           <w:rFonts w:ascii="PT Serif" w:eastAsia="PT Serif" w:hAnsi="PT Serif" w:cs="PT Serif"/>
         </w:rPr>
-        <w:t xml:space="preserve">Mate search is the only behavior of </w:t>
-      </w:r>
-      <w:r>
-        <w:rPr>
-          <w:rFonts w:ascii="PT Serif" w:eastAsia="PT Serif" w:hAnsi="PT Serif" w:cs="PT Serif"/>
+        <w:t xml:space="preserve">Mate search is the only behavior of the termites </w:t>
+      </w:r>
+      <w:proofErr w:type="spellStart"/>
+      <w:r>
+        <w:rPr>
+          <w:rFonts w:ascii="PT Serif" w:eastAsia="PT Serif" w:hAnsi="PT Serif" w:cs="PT Serif"/>
+        </w:rPr>
+        <w:t>dealates</w:t>
+      </w:r>
+      <w:proofErr w:type="spellEnd"/>
+      <w:r>
+        <w:rPr>
+          <w:rFonts w:ascii="PT Serif" w:eastAsia="PT Serif" w:hAnsi="PT Serif" w:cs="PT Serif"/>
+        </w:rPr>
+        <w:t xml:space="preserve">, and mate search will last until they find a partner; otherwise, they die </w:t>
+      </w:r>
+      <w:r>
+        <w:rPr>
+          <w:rFonts w:ascii="PT Serif" w:eastAsia="PT Serif" w:hAnsi="PT Serif" w:cs="PT Serif"/>
+        </w:rPr>
+        <w:fldChar w:fldCharType="begin"/>
+      </w:r>
+      <w:r>
+        <w:rPr>
+          <w:rFonts w:ascii="PT Serif" w:eastAsia="PT Serif" w:hAnsi="PT Serif" w:cs="PT Serif"/>
+        </w:rPr>
+        <w:instrText xml:space="preserve"> ADDIN ZOTERO_ITEM CSL_CITATION {"citationID":"mDzJkl6L","properties":{"formattedCitation":"(Mizumoto et al., 2016)","plainCitation":"(Mizumoto et al., 2016)","noteIndex":0},"citationItems":[{"id":1433,"uris":["http://zotero.org/users/9949769/items/EKNSS3AY"],"itemData":{"id":1433,"type":"article-journal","abstract":"A wide variety of animals display same-sex behaviours, including courtship, copulation and pairing. However, these behaviours create a paradox, as selection seemingly acts on maladaptive traits, and they have often been regarded as cases of mistaken identity, especially in invertebrates. We show that termite males show nest establishment and pairing formation that usually occur in monogamous colony foundation and demonstrate how this contributes to their fitness. We found that pairs of male dealates stopped searching for females and established nests without females, although single males rarely ceased searching for mates. Males in these male???male pairings had much higher survival than single males. Our colony fusion experiment showed that a male in a surviving same-sex pair can replace a male in an incipient colony and produce offspring. A mathematical model demonstrated that the observed strategy of establishing a male???male pairing instead of searching for females is advantageous when the risk of predation is high, even when colony fusion is very rare. These results indicate that, under certain ecological conditions, a cooperative same-sex pairing with a potential rival for reproduction can be adaptive. Our study implies the existence of various possibilities for explaining the adaptive significance of same-sex sexual behaviours.","container-title":"Animal Behaviour","DOI":"10.1016/j.anbehav.2016.07.007","ISSN":"00033472","license":"All rights reserved","page":"179-187","title":"Male same-sex pairing as an adaptive strategy for future reproduction in termites","volume":"119","author":[{"family":"Mizumoto","given":"Nobuaki"},{"family":"Yashiro","given":"Toshihisa"},{"family":"Matsuura","given":"Kenji"}],"issued":{"date-parts":[["2016"]]}}}],"schema":"https://github.com/citation-style-language/schema/raw/master/csl-citation.json"} </w:instrText>
+      </w:r>
+      <w:r>
+        <w:rPr>
+          <w:rFonts w:ascii="PT Serif" w:eastAsia="PT Serif" w:hAnsi="PT Serif" w:cs="PT Serif"/>
+        </w:rPr>
+        <w:fldChar w:fldCharType="separate"/>
+      </w:r>
+      <w:r>
+        <w:rPr>
+          <w:rFonts w:ascii="PT Serif" w:hAnsi="PT Serif"/>
+        </w:rPr>
+        <w:t xml:space="preserve">(Mizumoto </w:t>
+      </w:r>
+      <w:r>
+        <w:rPr>
+          <w:rFonts w:ascii="PT Serif" w:hAnsi="PT Serif"/>
         </w:rPr>
         <w:lastRenderedPageBreak/>
-        <w:t xml:space="preserve">the termites </w:t>
-      </w:r>
-      <w:proofErr w:type="spellStart"/>
-      <w:r>
-        <w:rPr>
-          <w:rFonts w:ascii="PT Serif" w:eastAsia="PT Serif" w:hAnsi="PT Serif" w:cs="PT Serif"/>
-        </w:rPr>
-        <w:t>dealates</w:t>
-      </w:r>
-      <w:proofErr w:type="spellEnd"/>
-      <w:r>
-        <w:rPr>
-          <w:rFonts w:ascii="PT Serif" w:eastAsia="PT Serif" w:hAnsi="PT Serif" w:cs="PT Serif"/>
-        </w:rPr>
-        <w:t xml:space="preserve">, and mate search will last until they find a partner; otherwise, they die </w:t>
-      </w:r>
-      <w:r>
-        <w:rPr>
-          <w:rFonts w:ascii="PT Serif" w:eastAsia="PT Serif" w:hAnsi="PT Serif" w:cs="PT Serif"/>
-        </w:rPr>
-        <w:fldChar w:fldCharType="begin"/>
-      </w:r>
-      <w:r>
-        <w:rPr>
-          <w:rFonts w:ascii="PT Serif" w:eastAsia="PT Serif" w:hAnsi="PT Serif" w:cs="PT Serif"/>
-        </w:rPr>
-        <w:instrText xml:space="preserve"> ADDIN ZOTERO_ITEM CSL_CITATION {"citationID":"mDzJkl6L","properties":{"formattedCitation":"(Mizumoto et al., 2016)","plainCitation":"(Mizumoto et al., 2016)","noteIndex":0},"citationItems":[{"id":1433,"uris":["http://zotero.org/users/9949769/items/EKNSS3AY"],"itemData":{"id":1433,"type":"article-journal","abstract":"A wide variety of animals display same-sex behaviours, including courtship, copulation and pairing. However, these behaviours create a paradox, as selection seemingly acts on maladaptive traits, and they have often been regarded as cases of mistaken identity, especially in invertebrates. We show that termite males show nest establishment and pairing formation that usually occur in monogamous colony foundation and demonstrate how this contributes to their fitness. We found that pairs of male dealates stopped searching for females and established nests without females, although single males rarely ceased searching for mates. Males in these male???male pairings had much higher survival than single males. Our colony fusion experiment showed that a male in a surviving same-sex pair can replace a male in an incipient colony and produce offspring. A mathematical model demonstrated that the observed strategy of establishing a male???male pairing instead of searching for females is advantageous when the risk of predation is high, even when colony fusion is very rare. These results indicate that, under certain ecological conditions, a cooperative same-sex pairing with a potential rival for reproduction can be adaptive. Our study implies the existence of various possibilities for explaining the adaptive significance of same-sex sexual behaviours.","container-title":"Animal Behaviour","DOI":"10.1016/j.anbehav.2016.07.007","ISSN":"00033472","license":"All rights reserved","page":"179-187","title":"Male same-sex pairing as an adaptive strategy for future reproduction in termites","volume":"119","author":[{"family":"Mizumoto","given":"Nobuaki"},{"family":"Yashiro","given":"Toshihisa"},{"family":"Matsuura","given":"Kenji"}],"issued":{"date-parts":[["2016"]]}}}],"schema":"https://github.com/citation-style-language/schema/raw/master/csl-citation.json"} </w:instrText>
-      </w:r>
-      <w:r>
-        <w:rPr>
-          <w:rFonts w:ascii="PT Serif" w:eastAsia="PT Serif" w:hAnsi="PT Serif" w:cs="PT Serif"/>
-        </w:rPr>
-        <w:fldChar w:fldCharType="separate"/>
-      </w:r>
-      <w:r>
-        <w:rPr>
-          <w:rFonts w:ascii="PT Serif" w:hAnsi="PT Serif"/>
-        </w:rPr>
-        <w:t>(Mizumoto et al., 2016)</w:t>
+        <w:t>et al., 2016)</w:t>
       </w:r>
       <w:r>
         <w:rPr>
@@ -7209,7 +7291,47 @@
           <w:bCs/>
           <w:lang w:eastAsia="ja-JP"/>
         </w:rPr>
-        <w:t>(A) Comparison of total observations. FM: female-male, MM: male-male, FF: female-female, and &gt;</w:t>
+        <w:t>(A) Comparison of</w:t>
+      </w:r>
+      <w:r>
+        <w:rPr>
+          <w:rFonts w:ascii="PT Serif" w:hAnsi="PT Serif" w:cs="PT Serif"/>
+          <w:bCs/>
+          <w:lang w:eastAsia="ja-JP"/>
+        </w:rPr>
+        <w:t xml:space="preserve"> the</w:t>
+      </w:r>
+      <w:r>
+        <w:rPr>
+          <w:rFonts w:ascii="PT Serif" w:hAnsi="PT Serif" w:cs="PT Serif"/>
+          <w:bCs/>
+          <w:lang w:eastAsia="ja-JP"/>
+        </w:rPr>
+        <w:t xml:space="preserve"> total</w:t>
+      </w:r>
+      <w:r>
+        <w:rPr>
+          <w:rFonts w:ascii="PT Serif" w:hAnsi="PT Serif" w:cs="PT Serif"/>
+          <w:bCs/>
+          <w:lang w:eastAsia="ja-JP"/>
+        </w:rPr>
+        <w:t xml:space="preserve"> number of</w:t>
+      </w:r>
+      <w:r>
+        <w:rPr>
+          <w:rFonts w:ascii="PT Serif" w:hAnsi="PT Serif" w:cs="PT Serif"/>
+          <w:bCs/>
+          <w:lang w:eastAsia="ja-JP"/>
+        </w:rPr>
+        <w:t xml:space="preserve"> observations</w:t>
+      </w:r>
+      <w:r>
+        <w:rPr>
+          <w:rFonts w:ascii="PT Serif" w:hAnsi="PT Serif" w:cs="PT Serif"/>
+          <w:bCs/>
+          <w:lang w:eastAsia="ja-JP"/>
+        </w:rPr>
+        <w:t xml:space="preserve"> for each unit during </w:t>
       </w:r>
       <w:proofErr w:type="gramStart"/>
       <w:r>
@@ -7218,7 +7340,7 @@
           <w:bCs/>
           <w:lang w:eastAsia="ja-JP"/>
         </w:rPr>
-        <w:t>2:</w:t>
+        <w:t>30 minute</w:t>
       </w:r>
       <w:proofErr w:type="gramEnd"/>
       <w:r>
@@ -7227,7 +7349,15 @@
           <w:bCs/>
           <w:lang w:eastAsia="ja-JP"/>
         </w:rPr>
-        <w:t xml:space="preserve"> runs involving more than </w:t>
+        <w:t xml:space="preserve"> observations</w:t>
+      </w:r>
+      <w:r>
+        <w:rPr>
+          <w:rFonts w:ascii="PT Serif" w:hAnsi="PT Serif" w:cs="PT Serif"/>
+          <w:bCs/>
+          <w:lang w:eastAsia="ja-JP"/>
+        </w:rPr>
+        <w:t xml:space="preserve">. FM: female-male, MM: male-male, FF: female-female, and &gt;2: runs involving more than </w:t>
       </w:r>
       <w:r>
         <w:rPr>
@@ -8364,7 +8494,7 @@
           <w:rFonts w:ascii="PT Serif" w:hAnsi="PT Serif" w:cs="PT Serif"/>
           <w:lang w:eastAsia="ja-JP"/>
         </w:rPr>
-        <w:t>P</w:t>
+        <w:t>The p</w:t>
       </w:r>
       <w:r>
         <w:rPr>
@@ -12453,7 +12583,139 @@
         <w:rPr>
           <w:rFonts w:ascii="PT Serif" w:eastAsia="PT Serif" w:hAnsi="PT Serif" w:cs="PT Serif"/>
         </w:rPr>
-        <w:t xml:space="preserve">This study was supported by Grants-in-Aid for JSPS Research Fellow 15J02767 (NM) and an IPSF fellowship from OIST. </w:t>
+        <w:t>We</w:t>
+      </w:r>
+      <w:r>
+        <w:rPr>
+          <w:rFonts w:ascii="PT Serif" w:eastAsia="PT Serif" w:hAnsi="PT Serif" w:cs="PT Serif"/>
+        </w:rPr>
+        <w:t xml:space="preserve"> also</w:t>
+      </w:r>
+      <w:r>
+        <w:rPr>
+          <w:rFonts w:ascii="PT Serif" w:eastAsia="PT Serif" w:hAnsi="PT Serif" w:cs="PT Serif"/>
+        </w:rPr>
+        <w:t xml:space="preserve"> appreciate Seagate Recovery Services (https://www.seagate.com/products/rescue-data-recovery/) for recovering our data after an unexpected loss and emphasizing the importance of backups.</w:t>
+      </w:r>
+      <w:r>
+        <w:rPr>
+          <w:rFonts w:ascii="PT Serif" w:eastAsia="PT Serif" w:hAnsi="PT Serif" w:cs="PT Serif"/>
+        </w:rPr>
+        <w:t xml:space="preserve"> </w:t>
+      </w:r>
+      <w:r>
+        <w:rPr>
+          <w:rFonts w:ascii="PT Serif" w:eastAsia="PT Serif" w:hAnsi="PT Serif" w:cs="PT Serif"/>
+        </w:rPr>
+        <w:t>This study was supported by Grants-in-Aid for JSPS Research Fellow 15J02767 (NM)</w:t>
+      </w:r>
+      <w:r>
+        <w:rPr>
+          <w:rFonts w:ascii="PT Serif" w:eastAsia="PT Serif" w:hAnsi="PT Serif" w:cs="PT Serif"/>
+        </w:rPr>
+        <w:t xml:space="preserve">, </w:t>
+      </w:r>
+      <w:r>
+        <w:rPr>
+          <w:rFonts w:ascii="PT Serif" w:eastAsia="PT Serif" w:hAnsi="PT Serif" w:cs="PT Serif"/>
+        </w:rPr>
+        <w:t>Grant-in-Aid for Scientific Research</w:t>
+      </w:r>
+      <w:r>
+        <w:rPr>
+          <w:rFonts w:ascii="PT Serif" w:eastAsia="PT Serif" w:hAnsi="PT Serif" w:cs="PT Serif"/>
+        </w:rPr>
+        <w:t xml:space="preserve"> </w:t>
+      </w:r>
+      <w:r>
+        <w:rPr>
+          <w:rFonts w:ascii="PT Serif" w:eastAsia="PT Serif" w:hAnsi="PT Serif" w:cs="PT Serif"/>
+        </w:rPr>
+        <w:t>(C)</w:t>
+      </w:r>
+      <w:r>
+        <w:rPr>
+          <w:rFonts w:ascii="PT Serif" w:eastAsia="PT Serif" w:hAnsi="PT Serif" w:cs="PT Serif"/>
+        </w:rPr>
+        <w:t xml:space="preserve"> </w:t>
+      </w:r>
+      <w:r>
+        <w:rPr>
+          <w:rFonts w:ascii="PT Serif" w:eastAsia="PT Serif" w:hAnsi="PT Serif" w:cs="PT Serif"/>
+        </w:rPr>
+        <w:t>23K03776</w:t>
+      </w:r>
+      <w:r>
+        <w:rPr>
+          <w:rFonts w:ascii="PT Serif" w:eastAsia="PT Serif" w:hAnsi="PT Serif" w:cs="PT Serif"/>
+        </w:rPr>
+        <w:t xml:space="preserve"> (RF), </w:t>
+      </w:r>
+      <w:r>
+        <w:rPr>
+          <w:rFonts w:ascii="PT Serif" w:eastAsia="PT Serif" w:hAnsi="PT Serif" w:cs="PT Serif"/>
+        </w:rPr>
+        <w:t>Grant-in-Aid for Scientific Research</w:t>
+      </w:r>
+      <w:r>
+        <w:rPr>
+          <w:rFonts w:ascii="PT Serif" w:eastAsia="PT Serif" w:hAnsi="PT Serif" w:cs="PT Serif"/>
+        </w:rPr>
+        <w:t xml:space="preserve"> </w:t>
+      </w:r>
+      <w:r>
+        <w:rPr>
+          <w:rFonts w:ascii="PT Serif" w:eastAsia="PT Serif" w:hAnsi="PT Serif" w:cs="PT Serif"/>
+        </w:rPr>
+        <w:t>(</w:t>
+      </w:r>
+      <w:r>
+        <w:rPr>
+          <w:rFonts w:ascii="PT Serif" w:eastAsia="PT Serif" w:hAnsi="PT Serif" w:cs="PT Serif"/>
+        </w:rPr>
+        <w:t>B</w:t>
+      </w:r>
+      <w:r>
+        <w:rPr>
+          <w:rFonts w:ascii="PT Serif" w:eastAsia="PT Serif" w:hAnsi="PT Serif" w:cs="PT Serif"/>
+        </w:rPr>
+        <w:t>)</w:t>
+      </w:r>
+      <w:r>
+        <w:rPr>
+          <w:rFonts w:ascii="PT Serif" w:eastAsia="PT Serif" w:hAnsi="PT Serif" w:cs="PT Serif"/>
+        </w:rPr>
+        <w:t xml:space="preserve"> </w:t>
+      </w:r>
+      <w:r>
+        <w:rPr>
+          <w:rFonts w:ascii="PT Serif" w:eastAsia="PT Serif" w:hAnsi="PT Serif" w:cs="PT Serif"/>
+        </w:rPr>
+        <w:t xml:space="preserve">21H01295 </w:t>
+      </w:r>
+      <w:r>
+        <w:rPr>
+          <w:rFonts w:ascii="PT Serif" w:eastAsia="PT Serif" w:hAnsi="PT Serif" w:cs="PT Serif"/>
+        </w:rPr>
+        <w:t>(NN), and</w:t>
+      </w:r>
+      <w:r>
+        <w:rPr>
+          <w:rFonts w:ascii="PT Serif" w:eastAsia="PT Serif" w:hAnsi="PT Serif" w:cs="PT Serif"/>
+        </w:rPr>
+        <w:t xml:space="preserve"> an IPSF fellowship from OIST</w:t>
+      </w:r>
+      <w:r>
+        <w:rPr>
+          <w:rFonts w:ascii="PT Serif" w:eastAsia="PT Serif" w:hAnsi="PT Serif" w:cs="PT Serif"/>
+        </w:rPr>
+        <w:t xml:space="preserve"> (NM)</w:t>
+      </w:r>
+      <w:r>
+        <w:rPr>
+          <w:rFonts w:ascii="PT Serif" w:eastAsia="PT Serif" w:hAnsi="PT Serif" w:cs="PT Serif"/>
+        </w:rPr>
+        <w:t xml:space="preserve">. </w:t>
       </w:r>
     </w:p>
     <w:p>
@@ -12809,6 +13071,7 @@
         <w:pStyle w:val="Bibliography"/>
       </w:pPr>
       <w:r>
+        <w:lastRenderedPageBreak/>
         <w:t xml:space="preserve">Cain ML. 1985. Random search by herbivorous insects: a simulation model. </w:t>
       </w:r>
       <w:r>
@@ -12865,7 +13128,6 @@
         <w:pStyle w:val="Bibliography"/>
       </w:pPr>
       <w:r>
-        <w:lastRenderedPageBreak/>
         <w:t xml:space="preserve">Courtiol A, Etienne L, Feron R, Godelle B, Rousset F. 2016. The evolution of mutual mate choice under direct benefits. </w:t>
       </w:r>
       <w:r>
@@ -13370,6 +13632,7 @@
         <w:pStyle w:val="Bibliography"/>
       </w:pPr>
       <w:r>
+        <w:lastRenderedPageBreak/>
         <w:t xml:space="preserve">Li G, Gao Y, Sun P, Lei C, Huang Q. 2013. Factors affecting mate choice in the subterranean termite Reticulitermes chinensis (Isoptera: Rhinotermitidae). </w:t>
       </w:r>
       <w:r>
@@ -13398,7 +13661,6 @@
         <w:pStyle w:val="Bibliography"/>
       </w:pPr>
       <w:r>
-        <w:lastRenderedPageBreak/>
         <w:t xml:space="preserve">Matsuura K, Kuno E, Nishida T. 2002. Homosexual tandem running as selfish herd in </w:t>
       </w:r>
       <w:r>
@@ -13883,6 +14145,7 @@
         <w:pStyle w:val="Bibliography"/>
       </w:pPr>
       <w:r>
+        <w:lastRenderedPageBreak/>
         <w:t xml:space="preserve">Reynolds AM. 2006. Optimal scale-free searching strategies for the location of moving targets: New insights on visually cued mate location behaviour in insects. </w:t>
       </w:r>
       <w:r>
@@ -13939,7 +14202,6 @@
         <w:pStyle w:val="Bibliography"/>
       </w:pPr>
       <w:r>
-        <w:lastRenderedPageBreak/>
         <w:t>Viswanathan GM, Luz M da, Raposo EP, Stanley HE. 2011. The Physics of Foraging: An Introduction to Random Searches and Biological Encounters. Cambridge: Cambridge University Press.</w:t>
       </w:r>
     </w:p>
@@ -15292,7 +15554,6 @@
   <w:style w:type="character" w:default="1" w:styleId="DefaultParagraphFont">
     <w:name w:val="Default Paragraph Font"/>
     <w:uiPriority w:val="1"/>
-    <w:semiHidden/>
     <w:unhideWhenUsed/>
   </w:style>
   <w:style w:type="table" w:default="1" w:styleId="TableNormal">

</xml_diff>